<commit_message>
Full week with plenty of exercises
</commit_message>
<xml_diff>
--- a/BigDataAplicado/Unit05-Storage/Unit05-Notes-Dirty.docx
+++ b/BigDataAplicado/Unit05-Storage/Unit05-Notes-Dirty.docx
@@ -21,11 +21,19 @@
           <w:lang w:val="es-ES"/>
         </w:rPr>
       </w:pPr>
-      <w:r>
-        <w:rPr>
-          <w:lang w:val="es-ES"/>
-        </w:rPr>
-        <w:t>Unit 05 – Storage</w:t>
+      <w:proofErr w:type="spellStart"/>
+      <w:r>
+        <w:rPr>
+          <w:lang w:val="es-ES"/>
+        </w:rPr>
+        <w:t>Unit</w:t>
+      </w:r>
+      <w:proofErr w:type="spellEnd"/>
+      <w:r>
+        <w:rPr>
+          <w:lang w:val="es-ES"/>
+        </w:rPr>
+        <w:t xml:space="preserve"> 05 – Storage</w:t>
       </w:r>
     </w:p>
     <w:p>
@@ -70,29 +78,65 @@
           <w:lang w:val="es-ES"/>
         </w:rPr>
       </w:pPr>
-      <w:r>
-        <w:rPr>
-          <w:lang w:val="es-ES"/>
-        </w:rPr>
-        <w:t>Semiestrucurados: JSON</w:t>
-      </w:r>
-    </w:p>
-    <w:p>
-      <w:pPr>
-        <w:pStyle w:val="ListParagraph"/>
-        <w:numPr>
-          <w:ilvl w:val="0"/>
-          <w:numId w:val="1"/>
-        </w:numPr>
-        <w:rPr>
-          <w:lang w:val="es-ES"/>
-        </w:rPr>
-      </w:pPr>
-      <w:r>
-        <w:rPr>
-          <w:lang w:val="es-ES"/>
-        </w:rPr>
-        <w:t>No estructurados: imagenes, texot sin formato</w:t>
+      <w:proofErr w:type="spellStart"/>
+      <w:r>
+        <w:rPr>
+          <w:lang w:val="es-ES"/>
+        </w:rPr>
+        <w:t>Semiestrucurados</w:t>
+      </w:r>
+      <w:proofErr w:type="spellEnd"/>
+      <w:r>
+        <w:rPr>
+          <w:lang w:val="es-ES"/>
+        </w:rPr>
+        <w:t>: JSON</w:t>
+      </w:r>
+    </w:p>
+    <w:p>
+      <w:pPr>
+        <w:pStyle w:val="ListParagraph"/>
+        <w:numPr>
+          <w:ilvl w:val="0"/>
+          <w:numId w:val="1"/>
+        </w:numPr>
+        <w:rPr>
+          <w:lang w:val="es-ES"/>
+        </w:rPr>
+      </w:pPr>
+      <w:r>
+        <w:rPr>
+          <w:lang w:val="es-ES"/>
+        </w:rPr>
+        <w:t xml:space="preserve">No estructurados: </w:t>
+      </w:r>
+      <w:proofErr w:type="spellStart"/>
+      <w:r>
+        <w:rPr>
+          <w:lang w:val="es-ES"/>
+        </w:rPr>
+        <w:t>imagenes</w:t>
+      </w:r>
+      <w:proofErr w:type="spellEnd"/>
+      <w:r>
+        <w:rPr>
+          <w:lang w:val="es-ES"/>
+        </w:rPr>
+        <w:t xml:space="preserve">, </w:t>
+      </w:r>
+      <w:proofErr w:type="spellStart"/>
+      <w:r>
+        <w:rPr>
+          <w:lang w:val="es-ES"/>
+        </w:rPr>
+        <w:t>texot</w:t>
+      </w:r>
+      <w:proofErr w:type="spellEnd"/>
+      <w:r>
+        <w:rPr>
+          <w:lang w:val="es-ES"/>
+        </w:rPr>
+        <w:t xml:space="preserve"> sin formato</w:t>
       </w:r>
     </w:p>
     <w:p>
@@ -123,43 +167,101 @@
         <w:rPr>
           <w:lang w:val="es-ES"/>
         </w:rPr>
-        <w:t>Formatos de archivos communes en Big Data</w:t>
-      </w:r>
-    </w:p>
-    <w:p>
-      <w:pPr>
-        <w:pStyle w:val="ListParagraph"/>
-        <w:numPr>
-          <w:ilvl w:val="0"/>
-          <w:numId w:val="1"/>
-        </w:numPr>
-        <w:rPr>
-          <w:lang w:val="es-ES"/>
-        </w:rPr>
-      </w:pPr>
-      <w:r>
-        <w:rPr>
-          <w:lang w:val="es-ES"/>
-        </w:rPr>
-        <w:t>Avro: comunicación entre componenetes big datas, para la serialización</w:t>
-      </w:r>
-    </w:p>
-    <w:p>
-      <w:pPr>
-        <w:pStyle w:val="ListParagraph"/>
-        <w:numPr>
-          <w:ilvl w:val="0"/>
-          <w:numId w:val="1"/>
-        </w:numPr>
-        <w:rPr>
-          <w:lang w:val="es-ES"/>
-        </w:rPr>
-      </w:pPr>
-      <w:r>
-        <w:rPr>
-          <w:lang w:val="es-ES"/>
-        </w:rPr>
-        <w:t>Parquet: formato columnar. Se almacena por columnas</w:t>
+        <w:t xml:space="preserve">Formatos de archivos </w:t>
+      </w:r>
+      <w:proofErr w:type="spellStart"/>
+      <w:r>
+        <w:rPr>
+          <w:lang w:val="es-ES"/>
+        </w:rPr>
+        <w:t>communes</w:t>
+      </w:r>
+      <w:proofErr w:type="spellEnd"/>
+      <w:r>
+        <w:rPr>
+          <w:lang w:val="es-ES"/>
+        </w:rPr>
+        <w:t xml:space="preserve"> en Big Data</w:t>
+      </w:r>
+    </w:p>
+    <w:p>
+      <w:pPr>
+        <w:pStyle w:val="ListParagraph"/>
+        <w:numPr>
+          <w:ilvl w:val="0"/>
+          <w:numId w:val="1"/>
+        </w:numPr>
+        <w:rPr>
+          <w:lang w:val="es-ES"/>
+        </w:rPr>
+      </w:pPr>
+      <w:proofErr w:type="spellStart"/>
+      <w:r>
+        <w:rPr>
+          <w:lang w:val="es-ES"/>
+        </w:rPr>
+        <w:t>Avro</w:t>
+      </w:r>
+      <w:proofErr w:type="spellEnd"/>
+      <w:r>
+        <w:rPr>
+          <w:lang w:val="es-ES"/>
+        </w:rPr>
+        <w:t xml:space="preserve">: comunicación entre </w:t>
+      </w:r>
+      <w:proofErr w:type="spellStart"/>
+      <w:r>
+        <w:rPr>
+          <w:lang w:val="es-ES"/>
+        </w:rPr>
+        <w:t>componenetes</w:t>
+      </w:r>
+      <w:proofErr w:type="spellEnd"/>
+      <w:r>
+        <w:rPr>
+          <w:lang w:val="es-ES"/>
+        </w:rPr>
+        <w:t xml:space="preserve"> </w:t>
+      </w:r>
+      <w:proofErr w:type="spellStart"/>
+      <w:r>
+        <w:rPr>
+          <w:lang w:val="es-ES"/>
+        </w:rPr>
+        <w:t>big</w:t>
+      </w:r>
+      <w:proofErr w:type="spellEnd"/>
+      <w:r>
+        <w:rPr>
+          <w:lang w:val="es-ES"/>
+        </w:rPr>
+        <w:t xml:space="preserve"> datas, para la serialización</w:t>
+      </w:r>
+    </w:p>
+    <w:p>
+      <w:pPr>
+        <w:pStyle w:val="ListParagraph"/>
+        <w:numPr>
+          <w:ilvl w:val="0"/>
+          <w:numId w:val="1"/>
+        </w:numPr>
+        <w:rPr>
+          <w:lang w:val="es-ES"/>
+        </w:rPr>
+      </w:pPr>
+      <w:proofErr w:type="spellStart"/>
+      <w:r>
+        <w:rPr>
+          <w:lang w:val="es-ES"/>
+        </w:rPr>
+        <w:t>Parquet</w:t>
+      </w:r>
+      <w:proofErr w:type="spellEnd"/>
+      <w:r>
+        <w:rPr>
+          <w:lang w:val="es-ES"/>
+        </w:rPr>
+        <w:t>: formato columnar. Se almacena por columnas</w:t>
       </w:r>
     </w:p>
     <w:p>
@@ -191,11 +293,19 @@
           <w:lang w:val="es-ES"/>
         </w:rPr>
       </w:pPr>
-      <w:r>
-        <w:rPr>
-          <w:lang w:val="es-ES"/>
-        </w:rPr>
-        <w:t>Sequence: Secuencias binarias</w:t>
+      <w:proofErr w:type="spellStart"/>
+      <w:r>
+        <w:rPr>
+          <w:lang w:val="es-ES"/>
+        </w:rPr>
+        <w:t>Sequence</w:t>
+      </w:r>
+      <w:proofErr w:type="spellEnd"/>
+      <w:r>
+        <w:rPr>
+          <w:lang w:val="es-ES"/>
+        </w:rPr>
+        <w:t>: Secuencias binarias</w:t>
       </w:r>
     </w:p>
     <w:p>
@@ -222,84 +332,200 @@
           <w:lang w:val="es-ES"/>
         </w:rPr>
       </w:pPr>
-      <w:r>
-        <w:rPr>
-          <w:lang w:val="es-ES"/>
-        </w:rPr>
-        <w:t xml:space="preserve">Descripcion: </w:t>
-      </w:r>
-    </w:p>
-    <w:p>
-      <w:pPr>
-        <w:pStyle w:val="ListParagraph"/>
-        <w:numPr>
-          <w:ilvl w:val="0"/>
-          <w:numId w:val="1"/>
-        </w:numPr>
-        <w:rPr>
-          <w:lang w:val="es-ES"/>
-        </w:rPr>
-      </w:pPr>
-      <w:r>
-        <w:rPr>
-          <w:lang w:val="es-ES"/>
-        </w:rPr>
-        <w:t>Eficiente: para actualizaciones individuales es mas eficiente almacenamiento pro filas. El almacenamiento por columnas es mas eficiente para operaciones y analisis de datos</w:t>
-      </w:r>
-    </w:p>
-    <w:p>
-      <w:pPr>
-        <w:pStyle w:val="ListParagraph"/>
-        <w:numPr>
-          <w:ilvl w:val="0"/>
-          <w:numId w:val="1"/>
-        </w:numPr>
-        <w:rPr>
-          <w:lang w:val="es-ES"/>
-        </w:rPr>
-      </w:pPr>
-      <w:r>
-        <w:rPr>
-          <w:lang w:val="es-ES"/>
-        </w:rPr>
-        <w:t>No eficiente: al reves de lo de arriba</w:t>
-      </w:r>
-    </w:p>
-    <w:p>
-      <w:pPr>
-        <w:pStyle w:val="ListParagraph"/>
-        <w:numPr>
-          <w:ilvl w:val="0"/>
-          <w:numId w:val="1"/>
-        </w:numPr>
-        <w:rPr>
-          <w:lang w:val="es-ES"/>
-        </w:rPr>
-      </w:pPr>
-      <w:r>
-        <w:rPr>
-          <w:lang w:val="es-ES"/>
-        </w:rPr>
-        <w:t>Adeuacdo: almacenamiento por filas es adecuado para transacciones. Por columnas para data warehouse</w:t>
-      </w:r>
-    </w:p>
-    <w:p>
-      <w:pPr>
-        <w:pStyle w:val="ListParagraph"/>
-        <w:numPr>
-          <w:ilvl w:val="0"/>
-          <w:numId w:val="1"/>
-        </w:numPr>
-        <w:rPr>
-          <w:lang w:val="es-ES"/>
-        </w:rPr>
-      </w:pPr>
-      <w:r>
-        <w:rPr>
-          <w:lang w:val="es-ES"/>
-        </w:rPr>
-        <w:t>Ejemplo:  filas es SQL. Columnas es Cassandra o Apache HBase</w:t>
-      </w:r>
+      <w:proofErr w:type="spellStart"/>
+      <w:r>
+        <w:rPr>
+          <w:lang w:val="es-ES"/>
+        </w:rPr>
+        <w:t>Descripcion</w:t>
+      </w:r>
+      <w:proofErr w:type="spellEnd"/>
+      <w:r>
+        <w:rPr>
+          <w:lang w:val="es-ES"/>
+        </w:rPr>
+        <w:t xml:space="preserve">: </w:t>
+      </w:r>
+    </w:p>
+    <w:p>
+      <w:pPr>
+        <w:pStyle w:val="ListParagraph"/>
+        <w:numPr>
+          <w:ilvl w:val="0"/>
+          <w:numId w:val="1"/>
+        </w:numPr>
+        <w:rPr>
+          <w:lang w:val="es-ES"/>
+        </w:rPr>
+      </w:pPr>
+      <w:r>
+        <w:rPr>
+          <w:lang w:val="es-ES"/>
+        </w:rPr>
+        <w:t xml:space="preserve">Eficiente: para actualizaciones individuales es </w:t>
+      </w:r>
+      <w:proofErr w:type="spellStart"/>
+      <w:r>
+        <w:rPr>
+          <w:lang w:val="es-ES"/>
+        </w:rPr>
+        <w:t>mas</w:t>
+      </w:r>
+      <w:proofErr w:type="spellEnd"/>
+      <w:r>
+        <w:rPr>
+          <w:lang w:val="es-ES"/>
+        </w:rPr>
+        <w:t xml:space="preserve"> eficiente almacenamiento </w:t>
+      </w:r>
+      <w:proofErr w:type="gramStart"/>
+      <w:r>
+        <w:rPr>
+          <w:lang w:val="es-ES"/>
+        </w:rPr>
+        <w:t>pro filas</w:t>
+      </w:r>
+      <w:proofErr w:type="gramEnd"/>
+      <w:r>
+        <w:rPr>
+          <w:lang w:val="es-ES"/>
+        </w:rPr>
+        <w:t xml:space="preserve">. El almacenamiento por columnas es </w:t>
+      </w:r>
+      <w:proofErr w:type="spellStart"/>
+      <w:r>
+        <w:rPr>
+          <w:lang w:val="es-ES"/>
+        </w:rPr>
+        <w:t>mas</w:t>
+      </w:r>
+      <w:proofErr w:type="spellEnd"/>
+      <w:r>
+        <w:rPr>
+          <w:lang w:val="es-ES"/>
+        </w:rPr>
+        <w:t xml:space="preserve"> eficiente para operaciones y </w:t>
+      </w:r>
+      <w:proofErr w:type="spellStart"/>
+      <w:r>
+        <w:rPr>
+          <w:lang w:val="es-ES"/>
+        </w:rPr>
+        <w:t>analisis</w:t>
+      </w:r>
+      <w:proofErr w:type="spellEnd"/>
+      <w:r>
+        <w:rPr>
+          <w:lang w:val="es-ES"/>
+        </w:rPr>
+        <w:t xml:space="preserve"> de datos</w:t>
+      </w:r>
+    </w:p>
+    <w:p>
+      <w:pPr>
+        <w:pStyle w:val="ListParagraph"/>
+        <w:numPr>
+          <w:ilvl w:val="0"/>
+          <w:numId w:val="1"/>
+        </w:numPr>
+        <w:rPr>
+          <w:lang w:val="es-ES"/>
+        </w:rPr>
+      </w:pPr>
+      <w:r>
+        <w:rPr>
+          <w:lang w:val="es-ES"/>
+        </w:rPr>
+        <w:t xml:space="preserve">No eficiente: al </w:t>
+      </w:r>
+      <w:proofErr w:type="spellStart"/>
+      <w:r>
+        <w:rPr>
+          <w:lang w:val="es-ES"/>
+        </w:rPr>
+        <w:t>reves</w:t>
+      </w:r>
+      <w:proofErr w:type="spellEnd"/>
+      <w:r>
+        <w:rPr>
+          <w:lang w:val="es-ES"/>
+        </w:rPr>
+        <w:t xml:space="preserve"> de lo de arriba</w:t>
+      </w:r>
+    </w:p>
+    <w:p>
+      <w:pPr>
+        <w:pStyle w:val="ListParagraph"/>
+        <w:numPr>
+          <w:ilvl w:val="0"/>
+          <w:numId w:val="1"/>
+        </w:numPr>
+        <w:rPr>
+          <w:lang w:val="es-ES"/>
+        </w:rPr>
+      </w:pPr>
+      <w:proofErr w:type="spellStart"/>
+      <w:r>
+        <w:rPr>
+          <w:lang w:val="es-ES"/>
+        </w:rPr>
+        <w:t>Adeuacdo</w:t>
+      </w:r>
+      <w:proofErr w:type="spellEnd"/>
+      <w:r>
+        <w:rPr>
+          <w:lang w:val="es-ES"/>
+        </w:rPr>
+        <w:t xml:space="preserve">: almacenamiento por filas es adecuado para transacciones. Por columnas para data </w:t>
+      </w:r>
+      <w:proofErr w:type="spellStart"/>
+      <w:r>
+        <w:rPr>
+          <w:lang w:val="es-ES"/>
+        </w:rPr>
+        <w:t>warehouse</w:t>
+      </w:r>
+      <w:proofErr w:type="spellEnd"/>
+    </w:p>
+    <w:p>
+      <w:pPr>
+        <w:pStyle w:val="ListParagraph"/>
+        <w:numPr>
+          <w:ilvl w:val="0"/>
+          <w:numId w:val="1"/>
+        </w:numPr>
+        <w:rPr>
+          <w:lang w:val="es-ES"/>
+        </w:rPr>
+      </w:pPr>
+      <w:r>
+        <w:rPr>
+          <w:lang w:val="es-ES"/>
+        </w:rPr>
+        <w:t xml:space="preserve">Ejemplo:  filas es SQL. Columnas es </w:t>
+      </w:r>
+      <w:proofErr w:type="spellStart"/>
+      <w:r>
+        <w:rPr>
+          <w:lang w:val="es-ES"/>
+        </w:rPr>
+        <w:t>Cassandra</w:t>
+      </w:r>
+      <w:proofErr w:type="spellEnd"/>
+      <w:r>
+        <w:rPr>
+          <w:lang w:val="es-ES"/>
+        </w:rPr>
+        <w:t xml:space="preserve"> o Apache </w:t>
+      </w:r>
+      <w:proofErr w:type="spellStart"/>
+      <w:r>
+        <w:rPr>
+          <w:lang w:val="es-ES"/>
+        </w:rPr>
+        <w:t>HBase</w:t>
+      </w:r>
+      <w:proofErr w:type="spellEnd"/>
     </w:p>
     <w:p>
       <w:pPr>
@@ -324,7 +550,35 @@
         <w:rPr>
           <w:lang w:val="es-ES"/>
         </w:rPr>
-        <w:t>Almacenamiento centralizado y gestionado para almcenar gran cantidad de datos. Caracteristicas:</w:t>
+        <w:t xml:space="preserve">Almacenamiento centralizado y gestionado para </w:t>
+      </w:r>
+      <w:proofErr w:type="spellStart"/>
+      <w:r>
+        <w:rPr>
+          <w:lang w:val="es-ES"/>
+        </w:rPr>
+        <w:t>almcenar</w:t>
+      </w:r>
+      <w:proofErr w:type="spellEnd"/>
+      <w:r>
+        <w:rPr>
+          <w:lang w:val="es-ES"/>
+        </w:rPr>
+        <w:t xml:space="preserve"> gran cantidad de datos. </w:t>
+      </w:r>
+      <w:proofErr w:type="spellStart"/>
+      <w:r>
+        <w:rPr>
+          <w:lang w:val="es-ES"/>
+        </w:rPr>
+        <w:t>Caracteristicas</w:t>
+      </w:r>
+      <w:proofErr w:type="spellEnd"/>
+      <w:r>
+        <w:rPr>
+          <w:lang w:val="es-ES"/>
+        </w:rPr>
+        <w:t>:</w:t>
       </w:r>
     </w:p>
     <w:p>
@@ -360,7 +614,21 @@
         <w:rPr>
           <w:lang w:val="es-ES"/>
         </w:rPr>
-        <w:t>Diversidad de datos: estructurados, no estructurados, etc…</w:t>
+        <w:t xml:space="preserve">Diversidad de datos: estructurados, no estructurados, </w:t>
+      </w:r>
+      <w:proofErr w:type="spellStart"/>
+      <w:r>
+        <w:rPr>
+          <w:lang w:val="es-ES"/>
+        </w:rPr>
+        <w:t>etc</w:t>
+      </w:r>
+      <w:proofErr w:type="spellEnd"/>
+      <w:r>
+        <w:rPr>
+          <w:lang w:val="es-ES"/>
+        </w:rPr>
+        <w:t>…</w:t>
       </w:r>
     </w:p>
     <w:p>
@@ -396,25 +664,63 @@
         <w:rPr>
           <w:lang w:val="es-ES"/>
         </w:rPr>
-        <w:t>Procesamiento Distribuido: en clusters</w:t>
-      </w:r>
-    </w:p>
-    <w:p>
-      <w:pPr>
-        <w:pStyle w:val="ListParagraph"/>
-        <w:numPr>
-          <w:ilvl w:val="0"/>
-          <w:numId w:val="1"/>
-        </w:numPr>
-        <w:rPr>
-          <w:lang w:val="es-ES"/>
-        </w:rPr>
-      </w:pPr>
-      <w:r>
-        <w:rPr>
-          <w:lang w:val="es-ES"/>
-        </w:rPr>
-        <w:t>Metadatos y catalogación: saber como estan organizados los datos</w:t>
+        <w:t xml:space="preserve">Procesamiento Distribuido: en </w:t>
+      </w:r>
+      <w:proofErr w:type="spellStart"/>
+      <w:proofErr w:type="gramStart"/>
+      <w:r>
+        <w:rPr>
+          <w:lang w:val="es-ES"/>
+        </w:rPr>
+        <w:t>clusters</w:t>
+      </w:r>
+      <w:proofErr w:type="spellEnd"/>
+      <w:proofErr w:type="gramEnd"/>
+    </w:p>
+    <w:p>
+      <w:pPr>
+        <w:pStyle w:val="ListParagraph"/>
+        <w:numPr>
+          <w:ilvl w:val="0"/>
+          <w:numId w:val="1"/>
+        </w:numPr>
+        <w:rPr>
+          <w:lang w:val="es-ES"/>
+        </w:rPr>
+      </w:pPr>
+      <w:r>
+        <w:rPr>
+          <w:lang w:val="es-ES"/>
+        </w:rPr>
+        <w:t xml:space="preserve">Metadatos y catalogación: saber </w:t>
+      </w:r>
+      <w:proofErr w:type="spellStart"/>
+      <w:r>
+        <w:rPr>
+          <w:lang w:val="es-ES"/>
+        </w:rPr>
+        <w:t>como</w:t>
+      </w:r>
+      <w:proofErr w:type="spellEnd"/>
+      <w:r>
+        <w:rPr>
+          <w:lang w:val="es-ES"/>
+        </w:rPr>
+        <w:t xml:space="preserve"> </w:t>
+      </w:r>
+      <w:proofErr w:type="spellStart"/>
+      <w:r>
+        <w:rPr>
+          <w:lang w:val="es-ES"/>
+        </w:rPr>
+        <w:t>estan</w:t>
+      </w:r>
+      <w:proofErr w:type="spellEnd"/>
+      <w:r>
+        <w:rPr>
+          <w:lang w:val="es-ES"/>
+        </w:rPr>
+        <w:t xml:space="preserve"> organizados los datos</w:t>
       </w:r>
     </w:p>
     <w:p>
@@ -450,7 +756,35 @@
         <w:rPr>
           <w:lang w:val="es-ES"/>
         </w:rPr>
-        <w:t>Almacenamiento en bruto: nuna perder los datos originales aunque estos se transformen a posteriori</w:t>
+        <w:t xml:space="preserve">Almacenamiento en bruto: </w:t>
+      </w:r>
+      <w:proofErr w:type="spellStart"/>
+      <w:r>
+        <w:rPr>
+          <w:lang w:val="es-ES"/>
+        </w:rPr>
+        <w:t>nuna</w:t>
+      </w:r>
+      <w:proofErr w:type="spellEnd"/>
+      <w:r>
+        <w:rPr>
+          <w:lang w:val="es-ES"/>
+        </w:rPr>
+        <w:t xml:space="preserve"> perder los datos </w:t>
+      </w:r>
+      <w:proofErr w:type="gramStart"/>
+      <w:r>
+        <w:rPr>
+          <w:lang w:val="es-ES"/>
+        </w:rPr>
+        <w:t>originales</w:t>
+      </w:r>
+      <w:proofErr w:type="gramEnd"/>
+      <w:r>
+        <w:rPr>
+          <w:lang w:val="es-ES"/>
+        </w:rPr>
+        <w:t xml:space="preserve"> aunque estos se transformen a posteriori</w:t>
       </w:r>
     </w:p>
     <w:p>
@@ -492,7 +826,23 @@
         <w:rPr>
           <w:lang w:val="es-ES"/>
         </w:rPr>
-        <w:t>Tolerancia a fallos: trabajar con cluster por si uno falla, hay otro</w:t>
+        <w:t xml:space="preserve">Tolerancia a fallos: trabajar con </w:t>
+      </w:r>
+      <w:proofErr w:type="spellStart"/>
+      <w:proofErr w:type="gramStart"/>
+      <w:r>
+        <w:rPr>
+          <w:lang w:val="es-ES"/>
+        </w:rPr>
+        <w:t>cluster</w:t>
+      </w:r>
+      <w:proofErr w:type="spellEnd"/>
+      <w:proofErr w:type="gramEnd"/>
+      <w:r>
+        <w:rPr>
+          <w:lang w:val="es-ES"/>
+        </w:rPr>
+        <w:t xml:space="preserve"> por si uno falla, hay otro</w:t>
       </w:r>
     </w:p>
     <w:p>
@@ -537,26 +887,56 @@
         <w:rPr>
           <w:lang w:val="es-ES"/>
         </w:rPr>
-        <w:t>Apache HDFS (Hadoop distributed File System)</w:t>
-      </w:r>
-    </w:p>
-    <w:p>
-      <w:pPr>
-        <w:pStyle w:val="ListParagraph"/>
-        <w:numPr>
-          <w:ilvl w:val="0"/>
-          <w:numId w:val="1"/>
-        </w:numPr>
-        <w:rPr>
-          <w:lang w:val="es-ES"/>
-        </w:rPr>
-      </w:pPr>
+        <w:t xml:space="preserve">Apache HDFS (Hadoop </w:t>
+      </w:r>
+      <w:proofErr w:type="spellStart"/>
+      <w:r>
+        <w:rPr>
+          <w:lang w:val="es-ES"/>
+        </w:rPr>
+        <w:t>distributed</w:t>
+      </w:r>
+      <w:proofErr w:type="spellEnd"/>
+      <w:r>
+        <w:rPr>
+          <w:lang w:val="es-ES"/>
+        </w:rPr>
+        <w:t xml:space="preserve"> File </w:t>
+      </w:r>
+      <w:proofErr w:type="spellStart"/>
+      <w:r>
+        <w:rPr>
+          <w:lang w:val="es-ES"/>
+        </w:rPr>
+        <w:t>System</w:t>
+      </w:r>
+      <w:proofErr w:type="spellEnd"/>
+      <w:r>
+        <w:rPr>
+          <w:lang w:val="es-ES"/>
+        </w:rPr>
+        <w:t>)</w:t>
+      </w:r>
+    </w:p>
+    <w:p>
+      <w:pPr>
+        <w:pStyle w:val="ListParagraph"/>
+        <w:numPr>
+          <w:ilvl w:val="0"/>
+          <w:numId w:val="1"/>
+        </w:numPr>
+        <w:rPr>
+          <w:lang w:val="es-ES"/>
+        </w:rPr>
+      </w:pPr>
+      <w:proofErr w:type="spellStart"/>
       <w:r>
         <w:rPr>
           <w:lang w:val="es-ES"/>
         </w:rPr>
         <w:t>Cassandra</w:t>
       </w:r>
+      <w:proofErr w:type="spellEnd"/>
     </w:p>
     <w:p>
       <w:pPr>
@@ -609,8 +989,16 @@
         <w:rPr>
           <w:lang w:val="es-ES"/>
         </w:rPr>
-        <w:t>Azure Databrick</w:t>
-      </w:r>
+        <w:t xml:space="preserve">Azure </w:t>
+      </w:r>
+      <w:proofErr w:type="spellStart"/>
+      <w:r>
+        <w:rPr>
+          <w:lang w:val="es-ES"/>
+        </w:rPr>
+        <w:t>Databrick</w:t>
+      </w:r>
+      <w:proofErr w:type="spellEnd"/>
     </w:p>
     <w:p>
       <w:pPr>
@@ -733,7 +1121,21 @@
         <w:rPr>
           <w:lang w:val="es-ES"/>
         </w:rPr>
-        <w:t>Los sistemas OLAP mas populares son:</w:t>
+        <w:t xml:space="preserve">Los sistemas OLAP </w:t>
+      </w:r>
+      <w:proofErr w:type="spellStart"/>
+      <w:r>
+        <w:rPr>
+          <w:lang w:val="es-ES"/>
+        </w:rPr>
+        <w:t>mas</w:t>
+      </w:r>
+      <w:proofErr w:type="spellEnd"/>
+      <w:r>
+        <w:rPr>
+          <w:lang w:val="es-ES"/>
+        </w:rPr>
+        <w:t xml:space="preserve"> populares son:</w:t>
       </w:r>
     </w:p>
     <w:p>
@@ -778,20 +1180,50 @@
         <w:rPr>
           <w:lang w:val="es-ES"/>
         </w:rPr>
-        <w:t>Data Warehouse</w:t>
-      </w:r>
-    </w:p>
-    <w:p>
-      <w:pPr>
-        <w:rPr>
-          <w:lang w:val="es-ES"/>
-        </w:rPr>
-      </w:pPr>
-      <w:r>
-        <w:rPr>
-          <w:lang w:val="es-ES"/>
-        </w:rPr>
-        <w:t>Ssitema de almacenamiento. Datos esctrurados. Se puede resumir en datos preparados para hacer un análisis. Características clave:</w:t>
+        <w:t xml:space="preserve">Data </w:t>
+      </w:r>
+      <w:proofErr w:type="spellStart"/>
+      <w:r>
+        <w:rPr>
+          <w:lang w:val="es-ES"/>
+        </w:rPr>
+        <w:t>Warehouse</w:t>
+      </w:r>
+      <w:proofErr w:type="spellEnd"/>
+    </w:p>
+    <w:p>
+      <w:pPr>
+        <w:rPr>
+          <w:lang w:val="es-ES"/>
+        </w:rPr>
+      </w:pPr>
+      <w:proofErr w:type="spellStart"/>
+      <w:r>
+        <w:rPr>
+          <w:lang w:val="es-ES"/>
+        </w:rPr>
+        <w:t>Ssitema</w:t>
+      </w:r>
+      <w:proofErr w:type="spellEnd"/>
+      <w:r>
+        <w:rPr>
+          <w:lang w:val="es-ES"/>
+        </w:rPr>
+        <w:t xml:space="preserve"> de almacenamiento. Datos </w:t>
+      </w:r>
+      <w:proofErr w:type="spellStart"/>
+      <w:r>
+        <w:rPr>
+          <w:lang w:val="es-ES"/>
+        </w:rPr>
+        <w:t>esctrurados</w:t>
+      </w:r>
+      <w:proofErr w:type="spellEnd"/>
+      <w:r>
+        <w:rPr>
+          <w:lang w:val="es-ES"/>
+        </w:rPr>
+        <w:t>. Se puede resumir en datos preparados para hacer un análisis. Características clave:</w:t>
       </w:r>
     </w:p>
     <w:p>
@@ -854,25 +1286,47 @@
           <w:lang w:val="es-ES"/>
         </w:rPr>
         <w:lastRenderedPageBreak/>
-        <w:t>Componentes Warehouse:</w:t>
-      </w:r>
-    </w:p>
-    <w:p>
-      <w:pPr>
-        <w:pStyle w:val="ListParagraph"/>
-        <w:numPr>
-          <w:ilvl w:val="0"/>
-          <w:numId w:val="1"/>
-        </w:numPr>
-        <w:rPr>
-          <w:lang w:val="es-ES"/>
-        </w:rPr>
-      </w:pPr>
-      <w:r>
-        <w:rPr>
-          <w:lang w:val="es-ES"/>
-        </w:rPr>
-        <w:t>Origenes de datos: diversas fuentes</w:t>
+        <w:t xml:space="preserve">Componentes </w:t>
+      </w:r>
+      <w:proofErr w:type="spellStart"/>
+      <w:r>
+        <w:rPr>
+          <w:lang w:val="es-ES"/>
+        </w:rPr>
+        <w:t>Warehouse</w:t>
+      </w:r>
+      <w:proofErr w:type="spellEnd"/>
+      <w:r>
+        <w:rPr>
+          <w:lang w:val="es-ES"/>
+        </w:rPr>
+        <w:t>:</w:t>
+      </w:r>
+    </w:p>
+    <w:p>
+      <w:pPr>
+        <w:pStyle w:val="ListParagraph"/>
+        <w:numPr>
+          <w:ilvl w:val="0"/>
+          <w:numId w:val="1"/>
+        </w:numPr>
+        <w:rPr>
+          <w:lang w:val="es-ES"/>
+        </w:rPr>
+      </w:pPr>
+      <w:proofErr w:type="spellStart"/>
+      <w:r>
+        <w:rPr>
+          <w:lang w:val="es-ES"/>
+        </w:rPr>
+        <w:t>Origenes</w:t>
+      </w:r>
+      <w:proofErr w:type="spellEnd"/>
+      <w:r>
+        <w:rPr>
+          <w:lang w:val="es-ES"/>
+        </w:rPr>
+        <w:t xml:space="preserve"> de datos: diversas fuentes</w:t>
       </w:r>
     </w:p>
     <w:p>
@@ -904,11 +1358,61 @@
           <w:lang w:val="es-ES"/>
         </w:rPr>
       </w:pPr>
-      <w:r>
-        <w:rPr>
-          <w:lang w:val="es-ES"/>
-        </w:rPr>
-        <w:t>Alamcen de datos (Data warehouse): Se gurdan los datos ya consolidades y tranformados.</w:t>
+      <w:proofErr w:type="spellStart"/>
+      <w:r>
+        <w:rPr>
+          <w:lang w:val="es-ES"/>
+        </w:rPr>
+        <w:t>Alamcen</w:t>
+      </w:r>
+      <w:proofErr w:type="spellEnd"/>
+      <w:r>
+        <w:rPr>
+          <w:lang w:val="es-ES"/>
+        </w:rPr>
+        <w:t xml:space="preserve"> de datos (Data </w:t>
+      </w:r>
+      <w:proofErr w:type="spellStart"/>
+      <w:r>
+        <w:rPr>
+          <w:lang w:val="es-ES"/>
+        </w:rPr>
+        <w:t>warehouse</w:t>
+      </w:r>
+      <w:proofErr w:type="spellEnd"/>
+      <w:r>
+        <w:rPr>
+          <w:lang w:val="es-ES"/>
+        </w:rPr>
+        <w:t xml:space="preserve">): Se </w:t>
+      </w:r>
+      <w:proofErr w:type="spellStart"/>
+      <w:r>
+        <w:rPr>
+          <w:lang w:val="es-ES"/>
+        </w:rPr>
+        <w:t>gurdan</w:t>
+      </w:r>
+      <w:proofErr w:type="spellEnd"/>
+      <w:r>
+        <w:rPr>
+          <w:lang w:val="es-ES"/>
+        </w:rPr>
+        <w:t xml:space="preserve"> los datos ya consolidades y </w:t>
+      </w:r>
+      <w:proofErr w:type="spellStart"/>
+      <w:r>
+        <w:rPr>
+          <w:lang w:val="es-ES"/>
+        </w:rPr>
+        <w:t>tranformados</w:t>
+      </w:r>
+      <w:proofErr w:type="spellEnd"/>
+      <w:r>
+        <w:rPr>
+          <w:lang w:val="es-ES"/>
+        </w:rPr>
+        <w:t>.</w:t>
       </w:r>
     </w:p>
     <w:p>
@@ -944,25 +1448,67 @@
         <w:rPr>
           <w:lang w:val="es-ES"/>
         </w:rPr>
-        <w:t>Herramientas de consultas y reporting: como power BI</w:t>
-      </w:r>
-    </w:p>
-    <w:p>
-      <w:pPr>
-        <w:pStyle w:val="ListParagraph"/>
-        <w:numPr>
-          <w:ilvl w:val="0"/>
-          <w:numId w:val="1"/>
-        </w:numPr>
-        <w:rPr>
-          <w:lang w:val="es-ES"/>
-        </w:rPr>
-      </w:pPr>
-      <w:r>
-        <w:rPr>
-          <w:lang w:val="es-ES"/>
-        </w:rPr>
-        <w:t>Herramientas de visualización: PowerBI o se puede utilizar Python</w:t>
+        <w:t xml:space="preserve">Herramientas de consultas y </w:t>
+      </w:r>
+      <w:proofErr w:type="spellStart"/>
+      <w:r>
+        <w:rPr>
+          <w:lang w:val="es-ES"/>
+        </w:rPr>
+        <w:t>reporting</w:t>
+      </w:r>
+      <w:proofErr w:type="spellEnd"/>
+      <w:r>
+        <w:rPr>
+          <w:lang w:val="es-ES"/>
+        </w:rPr>
+        <w:t xml:space="preserve">: como </w:t>
+      </w:r>
+      <w:proofErr w:type="spellStart"/>
+      <w:r>
+        <w:rPr>
+          <w:lang w:val="es-ES"/>
+        </w:rPr>
+        <w:t>power</w:t>
+      </w:r>
+      <w:proofErr w:type="spellEnd"/>
+      <w:r>
+        <w:rPr>
+          <w:lang w:val="es-ES"/>
+        </w:rPr>
+        <w:t xml:space="preserve"> BI</w:t>
+      </w:r>
+    </w:p>
+    <w:p>
+      <w:pPr>
+        <w:pStyle w:val="ListParagraph"/>
+        <w:numPr>
+          <w:ilvl w:val="0"/>
+          <w:numId w:val="1"/>
+        </w:numPr>
+        <w:rPr>
+          <w:lang w:val="es-ES"/>
+        </w:rPr>
+      </w:pPr>
+      <w:r>
+        <w:rPr>
+          <w:lang w:val="es-ES"/>
+        </w:rPr>
+        <w:t xml:space="preserve">Herramientas de visualización: </w:t>
+      </w:r>
+      <w:proofErr w:type="spellStart"/>
+      <w:r>
+        <w:rPr>
+          <w:lang w:val="es-ES"/>
+        </w:rPr>
+        <w:t>PowerBI</w:t>
+      </w:r>
+      <w:proofErr w:type="spellEnd"/>
+      <w:r>
+        <w:rPr>
+          <w:lang w:val="es-ES"/>
+        </w:rPr>
+        <w:t xml:space="preserve"> o se puede utilizar Python</w:t>
       </w:r>
     </w:p>
     <w:p>
@@ -1012,12 +1558,14 @@
           <w:lang w:val="es-ES"/>
         </w:rPr>
       </w:pPr>
+      <w:proofErr w:type="spellStart"/>
       <w:r>
         <w:rPr>
           <w:lang w:val="es-ES"/>
         </w:rPr>
         <w:t>Backup</w:t>
       </w:r>
+      <w:proofErr w:type="spellEnd"/>
     </w:p>
     <w:p>
       <w:pPr>
@@ -1122,11 +1670,19 @@
           <w:lang w:val="es-ES"/>
         </w:rPr>
       </w:pPr>
-      <w:r>
-        <w:rPr>
-          <w:lang w:val="es-ES"/>
-        </w:rPr>
-        <w:t>Conssitencia decisiones empresariales</w:t>
+      <w:proofErr w:type="spellStart"/>
+      <w:r>
+        <w:rPr>
+          <w:lang w:val="es-ES"/>
+        </w:rPr>
+        <w:t>Conssitencia</w:t>
+      </w:r>
+      <w:proofErr w:type="spellEnd"/>
+      <w:r>
+        <w:rPr>
+          <w:lang w:val="es-ES"/>
+        </w:rPr>
+        <w:t xml:space="preserve"> decisiones empresariales</w:t>
       </w:r>
     </w:p>
     <w:p>
@@ -1160,63 +1716,990 @@
           <w:lang w:val="es-ES"/>
         </w:rPr>
       </w:pPr>
+      <w:proofErr w:type="spellStart"/>
       <w:r>
         <w:rPr>
           <w:lang w:val="es-ES"/>
         </w:rPr>
         <w:t>Redshift</w:t>
       </w:r>
-    </w:p>
-    <w:p>
-      <w:pPr>
-        <w:pStyle w:val="ListParagraph"/>
-        <w:numPr>
-          <w:ilvl w:val="0"/>
-          <w:numId w:val="1"/>
-        </w:numPr>
-        <w:rPr>
-          <w:lang w:val="es-ES"/>
-        </w:rPr>
-      </w:pPr>
-      <w:r>
-        <w:rPr>
-          <w:lang w:val="es-ES"/>
-        </w:rPr>
-        <w:t>Google bigquery</w:t>
-      </w:r>
-    </w:p>
-    <w:p>
-      <w:pPr>
-        <w:rPr>
-          <w:lang w:val="es-ES"/>
-        </w:rPr>
-      </w:pPr>
-    </w:p>
-    <w:p>
-      <w:pPr>
-        <w:rPr>
-          <w:lang w:val="es-ES"/>
-        </w:rPr>
-      </w:pPr>
-      <w:r>
-        <w:rPr>
-          <w:lang w:val="es-ES"/>
-        </w:rPr>
-        <w:t>Data lake</w:t>
-      </w:r>
-    </w:p>
-    <w:p>
-      <w:pPr>
-        <w:rPr>
-          <w:lang w:val="es-ES"/>
-        </w:rPr>
-      </w:pPr>
-      <w:r>
-        <w:rPr>
-          <w:lang w:val="es-ES"/>
-        </w:rPr>
-        <w:t>Como dataware pero para datos semiestrucvutrados</w:t>
-      </w:r>
+      <w:proofErr w:type="spellEnd"/>
+    </w:p>
+    <w:p>
+      <w:pPr>
+        <w:pStyle w:val="ListParagraph"/>
+        <w:numPr>
+          <w:ilvl w:val="0"/>
+          <w:numId w:val="1"/>
+        </w:numPr>
+        <w:rPr>
+          <w:lang w:val="es-ES"/>
+        </w:rPr>
+      </w:pPr>
+      <w:r>
+        <w:rPr>
+          <w:lang w:val="es-ES"/>
+        </w:rPr>
+        <w:t xml:space="preserve">Google </w:t>
+      </w:r>
+      <w:proofErr w:type="spellStart"/>
+      <w:r>
+        <w:rPr>
+          <w:lang w:val="es-ES"/>
+        </w:rPr>
+        <w:t>bigquery</w:t>
+      </w:r>
+      <w:proofErr w:type="spellEnd"/>
+    </w:p>
+    <w:p>
+      <w:pPr>
+        <w:rPr>
+          <w:lang w:val="es-ES"/>
+        </w:rPr>
+      </w:pPr>
+    </w:p>
+    <w:p>
+      <w:pPr>
+        <w:rPr>
+          <w:lang w:val="es-ES"/>
+        </w:rPr>
+      </w:pPr>
+      <w:r>
+        <w:rPr>
+          <w:lang w:val="es-ES"/>
+        </w:rPr>
+        <w:t xml:space="preserve">Data </w:t>
+      </w:r>
+      <w:proofErr w:type="spellStart"/>
+      <w:r>
+        <w:rPr>
+          <w:lang w:val="es-ES"/>
+        </w:rPr>
+        <w:t>lake</w:t>
+      </w:r>
+      <w:proofErr w:type="spellEnd"/>
+    </w:p>
+    <w:p>
+      <w:pPr>
+        <w:rPr>
+          <w:lang w:val="es-ES"/>
+        </w:rPr>
+      </w:pPr>
+      <w:r>
+        <w:rPr>
+          <w:lang w:val="es-ES"/>
+        </w:rPr>
+        <w:t xml:space="preserve">Como </w:t>
+      </w:r>
+      <w:proofErr w:type="spellStart"/>
+      <w:proofErr w:type="gramStart"/>
+      <w:r>
+        <w:rPr>
+          <w:lang w:val="es-ES"/>
+        </w:rPr>
+        <w:t>dataware</w:t>
+      </w:r>
+      <w:proofErr w:type="spellEnd"/>
+      <w:proofErr w:type="gramEnd"/>
+      <w:r>
+        <w:rPr>
+          <w:lang w:val="es-ES"/>
+        </w:rPr>
+        <w:t xml:space="preserve"> pero para datos </w:t>
+      </w:r>
+      <w:proofErr w:type="spellStart"/>
+      <w:r>
+        <w:rPr>
+          <w:lang w:val="es-ES"/>
+        </w:rPr>
+        <w:t>semiestrucvutrados</w:t>
+      </w:r>
+      <w:proofErr w:type="spellEnd"/>
+    </w:p>
+    <w:p>
+      <w:pPr>
+        <w:rPr>
+          <w:lang w:val="es-ES"/>
+        </w:rPr>
+      </w:pPr>
+      <w:r>
+        <w:rPr>
+          <w:lang w:val="es-ES"/>
+        </w:rPr>
+        <w:br w:type="page"/>
+      </w:r>
+    </w:p>
+    <w:p>
+      <w:pPr>
+        <w:rPr>
+          <w:lang w:val="es-ES"/>
+        </w:rPr>
+      </w:pPr>
+      <w:r>
+        <w:rPr>
+          <w:lang w:val="es-ES"/>
+        </w:rPr>
+        <w:lastRenderedPageBreak/>
+        <w:t>16/11/2023</w:t>
+      </w:r>
+    </w:p>
+    <w:p>
+      <w:pPr>
+        <w:rPr>
+          <w:lang w:val="es-ES"/>
+        </w:rPr>
+      </w:pPr>
+      <w:r>
+        <w:rPr>
+          <w:lang w:val="es-ES"/>
+        </w:rPr>
+        <w:t xml:space="preserve">Data </w:t>
+      </w:r>
+      <w:proofErr w:type="spellStart"/>
+      <w:r>
+        <w:rPr>
+          <w:lang w:val="es-ES"/>
+        </w:rPr>
+        <w:t>lake</w:t>
+      </w:r>
+      <w:proofErr w:type="spellEnd"/>
+    </w:p>
+    <w:p>
+      <w:pPr>
+        <w:rPr>
+          <w:lang w:val="es-ES"/>
+        </w:rPr>
+      </w:pPr>
+      <w:r>
+        <w:rPr>
+          <w:lang w:val="es-ES"/>
+        </w:rPr>
+        <w:t xml:space="preserve">La diferencia de los </w:t>
+      </w:r>
+      <w:proofErr w:type="spellStart"/>
+      <w:r>
+        <w:rPr>
+          <w:lang w:val="es-ES"/>
+        </w:rPr>
+        <w:t>datalake</w:t>
+      </w:r>
+      <w:proofErr w:type="spellEnd"/>
+      <w:r>
+        <w:rPr>
+          <w:lang w:val="es-ES"/>
+        </w:rPr>
+        <w:t xml:space="preserve"> es el origen de los datos, son datos de todo tipo (estructurado, no </w:t>
+      </w:r>
+      <w:proofErr w:type="spellStart"/>
+      <w:r>
+        <w:rPr>
+          <w:lang w:val="es-ES"/>
+        </w:rPr>
+        <w:t>estrucurado</w:t>
+      </w:r>
+      <w:proofErr w:type="spellEnd"/>
+      <w:r>
+        <w:rPr>
+          <w:lang w:val="es-ES"/>
+        </w:rPr>
+        <w:t xml:space="preserve">, </w:t>
+      </w:r>
+      <w:proofErr w:type="spellStart"/>
+      <w:r>
+        <w:rPr>
+          <w:lang w:val="es-ES"/>
+        </w:rPr>
+        <w:t>semi-estrucutrado</w:t>
+      </w:r>
+      <w:proofErr w:type="spellEnd"/>
+      <w:r>
+        <w:rPr>
+          <w:lang w:val="es-ES"/>
+        </w:rPr>
+        <w:t xml:space="preserve">).  A través </w:t>
+      </w:r>
+      <w:proofErr w:type="gramStart"/>
+      <w:r>
+        <w:rPr>
+          <w:lang w:val="es-ES"/>
+        </w:rPr>
+        <w:t>del data</w:t>
+      </w:r>
+      <w:proofErr w:type="gramEnd"/>
+      <w:r>
+        <w:rPr>
+          <w:lang w:val="es-ES"/>
+        </w:rPr>
+        <w:t xml:space="preserve"> </w:t>
+      </w:r>
+      <w:proofErr w:type="spellStart"/>
+      <w:r>
+        <w:rPr>
+          <w:lang w:val="es-ES"/>
+        </w:rPr>
+        <w:t>lake</w:t>
+      </w:r>
+      <w:proofErr w:type="spellEnd"/>
+      <w:r>
+        <w:rPr>
+          <w:lang w:val="es-ES"/>
+        </w:rPr>
+        <w:t xml:space="preserve"> se pueden transformar para llevarlos a un data </w:t>
+      </w:r>
+      <w:proofErr w:type="spellStart"/>
+      <w:r>
+        <w:rPr>
+          <w:lang w:val="es-ES"/>
+        </w:rPr>
+        <w:t>warehouse</w:t>
+      </w:r>
+      <w:proofErr w:type="spellEnd"/>
+      <w:r>
+        <w:rPr>
+          <w:lang w:val="es-ES"/>
+        </w:rPr>
+        <w:t xml:space="preserve">, machine </w:t>
+      </w:r>
+      <w:proofErr w:type="spellStart"/>
+      <w:r>
+        <w:rPr>
+          <w:lang w:val="es-ES"/>
+        </w:rPr>
+        <w:t>learning</w:t>
+      </w:r>
+      <w:proofErr w:type="spellEnd"/>
+      <w:r>
+        <w:rPr>
+          <w:lang w:val="es-ES"/>
+        </w:rPr>
+        <w:t xml:space="preserve"> o data </w:t>
+      </w:r>
+      <w:proofErr w:type="spellStart"/>
+      <w:r>
+        <w:rPr>
+          <w:lang w:val="es-ES"/>
+        </w:rPr>
+        <w:t>science</w:t>
+      </w:r>
+      <w:proofErr w:type="spellEnd"/>
+      <w:r>
+        <w:rPr>
+          <w:lang w:val="es-ES"/>
+        </w:rPr>
+        <w:t>.</w:t>
+      </w:r>
+    </w:p>
+    <w:p>
+      <w:pPr>
+        <w:rPr>
+          <w:lang w:val="es-ES"/>
+        </w:rPr>
+      </w:pPr>
+    </w:p>
+    <w:p>
+      <w:pPr>
+        <w:rPr>
+          <w:lang w:val="es-ES"/>
+        </w:rPr>
+      </w:pPr>
+      <w:r>
+        <w:rPr>
+          <w:lang w:val="es-ES"/>
+        </w:rPr>
+        <w:t>Características Clave:</w:t>
+      </w:r>
+    </w:p>
+    <w:p>
+      <w:pPr>
+        <w:pStyle w:val="ListParagraph"/>
+        <w:numPr>
+          <w:ilvl w:val="0"/>
+          <w:numId w:val="1"/>
+        </w:numPr>
+        <w:rPr>
+          <w:lang w:val="es-ES"/>
+        </w:rPr>
+      </w:pPr>
+      <w:r>
+        <w:rPr>
+          <w:lang w:val="es-ES"/>
+        </w:rPr>
+        <w:t>Almacenamiento bruto:</w:t>
+      </w:r>
+    </w:p>
+    <w:p>
+      <w:pPr>
+        <w:pStyle w:val="ListParagraph"/>
+        <w:numPr>
+          <w:ilvl w:val="0"/>
+          <w:numId w:val="1"/>
+        </w:numPr>
+        <w:rPr>
+          <w:lang w:val="es-ES"/>
+        </w:rPr>
+      </w:pPr>
+      <w:r>
+        <w:rPr>
+          <w:lang w:val="es-ES"/>
+        </w:rPr>
+        <w:t>Escalable</w:t>
+      </w:r>
+    </w:p>
+    <w:p>
+      <w:pPr>
+        <w:pStyle w:val="ListParagraph"/>
+        <w:numPr>
+          <w:ilvl w:val="0"/>
+          <w:numId w:val="1"/>
+        </w:numPr>
+        <w:rPr>
+          <w:lang w:val="es-ES"/>
+        </w:rPr>
+      </w:pPr>
+      <w:r>
+        <w:rPr>
+          <w:lang w:val="es-ES"/>
+        </w:rPr>
+        <w:t>Variedad de datos:</w:t>
+      </w:r>
+    </w:p>
+    <w:p>
+      <w:pPr>
+        <w:pStyle w:val="ListParagraph"/>
+        <w:numPr>
+          <w:ilvl w:val="0"/>
+          <w:numId w:val="1"/>
+        </w:numPr>
+        <w:rPr>
+          <w:lang w:val="es-ES"/>
+        </w:rPr>
+      </w:pPr>
+      <w:r>
+        <w:rPr>
+          <w:lang w:val="es-ES"/>
+        </w:rPr>
+        <w:t xml:space="preserve">Flexibilidad: </w:t>
+      </w:r>
+    </w:p>
+    <w:p>
+      <w:pPr>
+        <w:rPr>
+          <w:lang w:val="es-ES"/>
+        </w:rPr>
+      </w:pPr>
+    </w:p>
+    <w:p>
+      <w:pPr>
+        <w:rPr>
+          <w:lang w:val="es-ES"/>
+        </w:rPr>
+      </w:pPr>
+      <w:r>
+        <w:rPr>
+          <w:lang w:val="es-ES"/>
+        </w:rPr>
+        <w:t xml:space="preserve">Componentes de un </w:t>
+      </w:r>
+      <w:proofErr w:type="spellStart"/>
+      <w:r>
+        <w:rPr>
+          <w:lang w:val="es-ES"/>
+        </w:rPr>
+        <w:t>datalake</w:t>
+      </w:r>
+      <w:proofErr w:type="spellEnd"/>
+    </w:p>
+    <w:p>
+      <w:pPr>
+        <w:pStyle w:val="ListParagraph"/>
+        <w:numPr>
+          <w:ilvl w:val="0"/>
+          <w:numId w:val="1"/>
+        </w:numPr>
+        <w:rPr>
+          <w:lang w:val="es-ES"/>
+        </w:rPr>
+      </w:pPr>
+      <w:r>
+        <w:rPr>
+          <w:lang w:val="es-ES"/>
+        </w:rPr>
+        <w:t>Almacenamiento de datos: preferiblemente un sistema distribuido</w:t>
+      </w:r>
+    </w:p>
+    <w:p>
+      <w:pPr>
+        <w:pStyle w:val="ListParagraph"/>
+        <w:numPr>
+          <w:ilvl w:val="0"/>
+          <w:numId w:val="1"/>
+        </w:numPr>
+        <w:rPr>
+          <w:lang w:val="es-ES"/>
+        </w:rPr>
+      </w:pPr>
+      <w:r>
+        <w:rPr>
+          <w:lang w:val="es-ES"/>
+        </w:rPr>
+        <w:t>Ingesta de datos: recoger los datos, ya sea en tiempo real, por lotes. Siempre datos en bruto.</w:t>
+      </w:r>
+    </w:p>
+    <w:p>
+      <w:pPr>
+        <w:rPr>
+          <w:lang w:val="es-ES"/>
+        </w:rPr>
+      </w:pPr>
+    </w:p>
+    <w:p>
+      <w:pPr>
+        <w:rPr>
+          <w:lang w:val="es-ES"/>
+        </w:rPr>
+      </w:pPr>
+      <w:r>
+        <w:rPr>
+          <w:lang w:val="es-ES"/>
+        </w:rPr>
+        <w:t xml:space="preserve">Datos de un data </w:t>
+      </w:r>
+      <w:proofErr w:type="spellStart"/>
+      <w:r>
+        <w:rPr>
+          <w:lang w:val="es-ES"/>
+        </w:rPr>
+        <w:t>lake</w:t>
+      </w:r>
+      <w:proofErr w:type="spellEnd"/>
+      <w:r>
+        <w:rPr>
+          <w:lang w:val="es-ES"/>
+        </w:rPr>
+        <w:t>:</w:t>
+      </w:r>
+    </w:p>
+    <w:p>
+      <w:pPr>
+        <w:pStyle w:val="ListParagraph"/>
+        <w:numPr>
+          <w:ilvl w:val="0"/>
+          <w:numId w:val="1"/>
+        </w:numPr>
+        <w:rPr>
+          <w:lang w:val="es-ES"/>
+        </w:rPr>
+      </w:pPr>
+      <w:r>
+        <w:rPr>
+          <w:lang w:val="es-ES"/>
+        </w:rPr>
+        <w:t>Estructurados:</w:t>
+      </w:r>
+    </w:p>
+    <w:p>
+      <w:pPr>
+        <w:pStyle w:val="ListParagraph"/>
+        <w:numPr>
+          <w:ilvl w:val="0"/>
+          <w:numId w:val="1"/>
+        </w:numPr>
+        <w:rPr>
+          <w:lang w:val="es-ES"/>
+        </w:rPr>
+      </w:pPr>
+      <w:r>
+        <w:rPr>
+          <w:lang w:val="es-ES"/>
+        </w:rPr>
+        <w:t>Semiestructurados</w:t>
+      </w:r>
+    </w:p>
+    <w:p>
+      <w:pPr>
+        <w:pStyle w:val="ListParagraph"/>
+        <w:numPr>
+          <w:ilvl w:val="0"/>
+          <w:numId w:val="1"/>
+        </w:numPr>
+        <w:rPr>
+          <w:lang w:val="es-ES"/>
+        </w:rPr>
+      </w:pPr>
+      <w:r>
+        <w:rPr>
+          <w:lang w:val="es-ES"/>
+        </w:rPr>
+        <w:t>No estructurados</w:t>
+      </w:r>
+    </w:p>
+    <w:p>
+      <w:pPr>
+        <w:rPr>
+          <w:lang w:val="es-ES"/>
+        </w:rPr>
+      </w:pPr>
+      <w:r>
+        <w:rPr>
+          <w:lang w:val="es-ES"/>
+        </w:rPr>
+        <w:br w:type="page"/>
+      </w:r>
+    </w:p>
+    <w:p>
+      <w:pPr>
+        <w:rPr>
+          <w:lang w:val="es-ES"/>
+        </w:rPr>
+      </w:pPr>
+      <w:r>
+        <w:rPr>
+          <w:lang w:val="es-ES"/>
+        </w:rPr>
+        <w:lastRenderedPageBreak/>
+        <w:t xml:space="preserve">Data </w:t>
+      </w:r>
+      <w:proofErr w:type="spellStart"/>
+      <w:r>
+        <w:rPr>
+          <w:lang w:val="es-ES"/>
+        </w:rPr>
+        <w:t>LakeHouse</w:t>
+      </w:r>
+      <w:proofErr w:type="spellEnd"/>
+    </w:p>
+    <w:p>
+      <w:pPr>
+        <w:rPr>
+          <w:lang w:val="es-ES"/>
+        </w:rPr>
+      </w:pPr>
+      <w:r>
+        <w:rPr>
+          <w:lang w:val="es-ES"/>
+        </w:rPr>
+        <w:t xml:space="preserve">Intenta coger lo mejor de data </w:t>
+      </w:r>
+      <w:proofErr w:type="spellStart"/>
+      <w:r>
+        <w:rPr>
+          <w:lang w:val="es-ES"/>
+        </w:rPr>
+        <w:t>lake</w:t>
+      </w:r>
+      <w:proofErr w:type="spellEnd"/>
+      <w:r>
+        <w:rPr>
+          <w:lang w:val="es-ES"/>
+        </w:rPr>
+        <w:t xml:space="preserve"> y data </w:t>
+      </w:r>
+      <w:proofErr w:type="spellStart"/>
+      <w:r>
+        <w:rPr>
+          <w:lang w:val="es-ES"/>
+        </w:rPr>
+        <w:t>warehouse</w:t>
+      </w:r>
+      <w:proofErr w:type="spellEnd"/>
+    </w:p>
+    <w:p>
+      <w:pPr>
+        <w:rPr>
+          <w:lang w:val="es-ES"/>
+        </w:rPr>
+      </w:pPr>
+    </w:p>
+    <w:p>
+      <w:pPr>
+        <w:rPr>
+          <w:lang w:val="es-ES"/>
+        </w:rPr>
+      </w:pPr>
+      <w:r>
+        <w:rPr>
+          <w:lang w:val="es-ES"/>
+        </w:rPr>
+        <w:t>Características:</w:t>
+      </w:r>
+    </w:p>
+    <w:p>
+      <w:pPr>
+        <w:pStyle w:val="ListParagraph"/>
+        <w:numPr>
+          <w:ilvl w:val="0"/>
+          <w:numId w:val="1"/>
+        </w:numPr>
+        <w:rPr>
+          <w:lang w:val="es-ES"/>
+        </w:rPr>
+      </w:pPr>
+      <w:r>
+        <w:rPr>
+          <w:lang w:val="es-ES"/>
+        </w:rPr>
+        <w:t>Almacenamiento en bruto</w:t>
+      </w:r>
+    </w:p>
+    <w:p>
+      <w:pPr>
+        <w:pStyle w:val="ListParagraph"/>
+        <w:numPr>
+          <w:ilvl w:val="0"/>
+          <w:numId w:val="1"/>
+        </w:numPr>
+        <w:rPr>
+          <w:lang w:val="es-ES"/>
+        </w:rPr>
+      </w:pPr>
+      <w:r>
+        <w:rPr>
+          <w:lang w:val="es-ES"/>
+        </w:rPr>
+        <w:t>Procesamiento integrado</w:t>
+      </w:r>
+    </w:p>
+    <w:p>
+      <w:pPr>
+        <w:pStyle w:val="ListParagraph"/>
+        <w:numPr>
+          <w:ilvl w:val="0"/>
+          <w:numId w:val="1"/>
+        </w:numPr>
+        <w:rPr>
+          <w:lang w:val="es-ES"/>
+        </w:rPr>
+      </w:pPr>
+      <w:r>
+        <w:rPr>
+          <w:lang w:val="es-ES"/>
+        </w:rPr>
+        <w:t>Escalabilidad</w:t>
+      </w:r>
+    </w:p>
+    <w:p>
+      <w:pPr>
+        <w:pStyle w:val="ListParagraph"/>
+        <w:numPr>
+          <w:ilvl w:val="0"/>
+          <w:numId w:val="1"/>
+        </w:numPr>
+        <w:rPr>
+          <w:lang w:val="es-ES"/>
+        </w:rPr>
+      </w:pPr>
+      <w:r>
+        <w:rPr>
+          <w:lang w:val="es-ES"/>
+        </w:rPr>
+        <w:t>…</w:t>
+      </w:r>
+    </w:p>
+    <w:p>
+      <w:pPr>
+        <w:rPr>
+          <w:lang w:val="es-ES"/>
+        </w:rPr>
+      </w:pPr>
+      <w:r>
+        <w:rPr>
+          <w:lang w:val="es-ES"/>
+        </w:rPr>
+        <w:t>Modelo de datos:</w:t>
+      </w:r>
+    </w:p>
+    <w:p>
+      <w:pPr>
+        <w:pStyle w:val="ListParagraph"/>
+        <w:numPr>
+          <w:ilvl w:val="0"/>
+          <w:numId w:val="1"/>
+        </w:numPr>
+        <w:rPr>
+          <w:lang w:val="es-ES"/>
+        </w:rPr>
+      </w:pPr>
+      <w:r>
+        <w:rPr>
+          <w:lang w:val="es-ES"/>
+        </w:rPr>
+        <w:t>Almacenamiento en bruto</w:t>
+      </w:r>
+    </w:p>
+    <w:p>
+      <w:pPr>
+        <w:pStyle w:val="ListParagraph"/>
+        <w:numPr>
+          <w:ilvl w:val="0"/>
+          <w:numId w:val="1"/>
+        </w:numPr>
+        <w:rPr>
+          <w:lang w:val="es-ES"/>
+        </w:rPr>
+      </w:pPr>
+      <w:r>
+        <w:rPr>
+          <w:lang w:val="es-ES"/>
+        </w:rPr>
+        <w:t>Modelo de datos estructurados</w:t>
+      </w:r>
+    </w:p>
+    <w:p>
+      <w:pPr>
+        <w:rPr>
+          <w:lang w:val="es-ES"/>
+        </w:rPr>
+      </w:pPr>
+    </w:p>
+    <w:p>
+      <w:pPr>
+        <w:rPr>
+          <w:lang w:val="es-ES"/>
+        </w:rPr>
+      </w:pPr>
+      <w:r>
+        <w:rPr>
+          <w:lang w:val="es-ES"/>
+        </w:rPr>
+        <w:t>Herramientas:</w:t>
+      </w:r>
+    </w:p>
+    <w:p>
+      <w:pPr>
+        <w:pStyle w:val="ListParagraph"/>
+        <w:numPr>
+          <w:ilvl w:val="0"/>
+          <w:numId w:val="1"/>
+        </w:numPr>
+        <w:rPr>
+          <w:lang w:val="es-ES"/>
+        </w:rPr>
+      </w:pPr>
+      <w:proofErr w:type="spellStart"/>
+      <w:r>
+        <w:rPr>
+          <w:lang w:val="es-ES"/>
+        </w:rPr>
+        <w:t>Hive</w:t>
+      </w:r>
+      <w:proofErr w:type="spellEnd"/>
+    </w:p>
+    <w:p>
+      <w:pPr>
+        <w:pStyle w:val="ListParagraph"/>
+        <w:numPr>
+          <w:ilvl w:val="0"/>
+          <w:numId w:val="1"/>
+        </w:numPr>
+        <w:rPr>
+          <w:lang w:val="es-ES"/>
+        </w:rPr>
+      </w:pPr>
+      <w:r>
+        <w:rPr>
+          <w:lang w:val="es-ES"/>
+        </w:rPr>
+        <w:t>Delta Lake</w:t>
+      </w:r>
+    </w:p>
+    <w:p>
+      <w:pPr>
+        <w:rPr>
+          <w:lang w:val="es-ES"/>
+        </w:rPr>
+      </w:pPr>
+      <w:r>
+        <w:rPr>
+          <w:lang w:val="es-ES"/>
+        </w:rPr>
+        <w:br w:type="page"/>
+      </w:r>
+    </w:p>
+    <w:p>
+      <w:pPr>
+        <w:rPr>
+          <w:lang w:val="es-ES"/>
+        </w:rPr>
+      </w:pPr>
+      <w:r>
+        <w:rPr>
+          <w:lang w:val="es-ES"/>
+        </w:rPr>
+        <w:lastRenderedPageBreak/>
+        <w:t>Gobernanza de datos</w:t>
+      </w:r>
+    </w:p>
+    <w:p>
+      <w:pPr>
+        <w:rPr>
+          <w:lang w:val="es-ES"/>
+        </w:rPr>
+      </w:pPr>
+      <w:r>
+        <w:rPr>
+          <w:lang w:val="es-ES"/>
+        </w:rPr>
+        <w:t>Políticas y estándares para garantizar la seguridad y integridad de los datos. Se encarga de que cumpla las leyes y políticas que se aplican a los datos.</w:t>
+      </w:r>
+    </w:p>
+    <w:p>
+      <w:pPr>
+        <w:rPr>
+          <w:lang w:val="es-ES"/>
+        </w:rPr>
+      </w:pPr>
+    </w:p>
+    <w:p>
+      <w:pPr>
+        <w:rPr>
+          <w:lang w:val="es-ES"/>
+        </w:rPr>
+      </w:pPr>
+      <w:r>
+        <w:rPr>
+          <w:lang w:val="es-ES"/>
+        </w:rPr>
+        <w:t xml:space="preserve">Data </w:t>
+      </w:r>
+      <w:proofErr w:type="spellStart"/>
+      <w:r>
+        <w:rPr>
+          <w:lang w:val="es-ES"/>
+        </w:rPr>
+        <w:t>Owners</w:t>
+      </w:r>
+      <w:proofErr w:type="spellEnd"/>
+      <w:r>
+        <w:rPr>
+          <w:lang w:val="es-ES"/>
+        </w:rPr>
+        <w:t xml:space="preserve"> y data </w:t>
+      </w:r>
+      <w:proofErr w:type="spellStart"/>
+      <w:r>
+        <w:rPr>
+          <w:lang w:val="es-ES"/>
+        </w:rPr>
+        <w:t>swewars</w:t>
+      </w:r>
+      <w:proofErr w:type="spellEnd"/>
+    </w:p>
+    <w:p>
+      <w:pPr>
+        <w:rPr>
+          <w:lang w:val="es-ES"/>
+        </w:rPr>
+      </w:pPr>
+      <w:r>
+        <w:rPr>
+          <w:lang w:val="es-ES"/>
+        </w:rPr>
+        <w:t xml:space="preserve">Los propietarios de los datos son la empresa. El data </w:t>
+      </w:r>
+      <w:proofErr w:type="spellStart"/>
+      <w:r>
+        <w:rPr>
+          <w:lang w:val="es-ES"/>
+        </w:rPr>
+        <w:t>steward</w:t>
+      </w:r>
+      <w:proofErr w:type="spellEnd"/>
+      <w:r>
+        <w:rPr>
+          <w:lang w:val="es-ES"/>
+        </w:rPr>
+        <w:t xml:space="preserve"> es el responsable e de los datos y se encarga de que cumplan los estándares y políticas establecidas</w:t>
+      </w:r>
+    </w:p>
+    <w:p>
+      <w:pPr>
+        <w:rPr>
+          <w:lang w:val="es-ES"/>
+        </w:rPr>
+      </w:pPr>
+    </w:p>
+    <w:p>
+      <w:pPr>
+        <w:rPr>
+          <w:lang w:val="es-ES"/>
+        </w:rPr>
+      </w:pPr>
+      <w:r>
+        <w:rPr>
+          <w:lang w:val="es-ES"/>
+        </w:rPr>
+        <w:t>Calidad de datos</w:t>
+      </w:r>
+    </w:p>
+    <w:p>
+      <w:pPr>
+        <w:pStyle w:val="ListParagraph"/>
+        <w:numPr>
+          <w:ilvl w:val="0"/>
+          <w:numId w:val="1"/>
+        </w:numPr>
+        <w:rPr>
+          <w:lang w:val="es-ES"/>
+        </w:rPr>
+      </w:pPr>
+      <w:r>
+        <w:rPr>
+          <w:lang w:val="es-ES"/>
+        </w:rPr>
+        <w:t>Evaluar la calidad de los datos</w:t>
+      </w:r>
+    </w:p>
+    <w:p>
+      <w:pPr>
+        <w:rPr>
+          <w:lang w:val="es-ES"/>
+        </w:rPr>
+      </w:pPr>
+    </w:p>
+    <w:p>
+      <w:pPr>
+        <w:rPr>
+          <w:lang w:val="es-ES"/>
+        </w:rPr>
+      </w:pPr>
+      <w:r>
+        <w:rPr>
+          <w:lang w:val="es-ES"/>
+        </w:rPr>
+        <w:t>Seguridad y privacidad de datos</w:t>
+      </w:r>
+    </w:p>
+    <w:p>
+      <w:pPr>
+        <w:rPr>
+          <w:lang w:val="es-ES"/>
+        </w:rPr>
+      </w:pPr>
+    </w:p>
+    <w:p>
+      <w:pPr>
+        <w:rPr>
+          <w:lang w:val="es-ES"/>
+        </w:rPr>
+      </w:pPr>
+      <w:r>
+        <w:rPr>
+          <w:lang w:val="es-ES"/>
+        </w:rPr>
+        <w:t>Cumplimiento Normativo</w:t>
+      </w:r>
+    </w:p>
+    <w:p>
+      <w:pPr>
+        <w:pStyle w:val="ListParagraph"/>
+        <w:numPr>
+          <w:ilvl w:val="0"/>
+          <w:numId w:val="1"/>
+        </w:numPr>
+        <w:rPr>
+          <w:lang w:val="es-ES"/>
+        </w:rPr>
+      </w:pPr>
     </w:p>
     <w:sectPr>
       <w:pgSz w:w="11906" w:h="16838"/>

</xml_diff>